<commit_message>
Update Confie na Ajuda de Jeová.docx
</commit_message>
<xml_diff>
--- a/JW Campo Alegre/Confie na Ajuda de Jeová.docx
+++ b/JW Campo Alegre/Confie na Ajuda de Jeová.docx
@@ -379,21 +379,22 @@
     <w:p>
       <w:pPr>
         <w:spacing w:line="240" w:lineRule="auto"/>
-        <w:jc w:val="both"/>
-        <w:rPr>
-          <w:rFonts w:ascii="Arial" w:hAnsi="Arial" w:cs="Arial"/>
-          <w:color w:val="292929"/>
-          <w:sz w:val="28"/>
-          <w:szCs w:val="28"/>
-          <w:shd w:val="clear" w:color="auto" w:fill="FFFFFF"/>
-        </w:rPr>
-      </w:pPr>
-      <w:r>
-        <w:rPr>
-          <w:rFonts w:ascii="Arial" w:hAnsi="Arial" w:cs="Arial"/>
-          <w:color w:val="292929"/>
-          <w:sz w:val="28"/>
-          <w:szCs w:val="28"/>
+        <w:ind w:left="567" w:right="707"/>
+        <w:jc w:val="both"/>
+        <w:rPr>
+          <w:rFonts w:ascii="Arial" w:hAnsi="Arial" w:cs="Arial"/>
+          <w:color w:val="292929"/>
+          <w:sz w:val="20"/>
+          <w:szCs w:val="20"/>
+          <w:shd w:val="clear" w:color="auto" w:fill="FFFFFF"/>
+        </w:rPr>
+      </w:pPr>
+      <w:r>
+        <w:rPr>
+          <w:rFonts w:ascii="Arial" w:hAnsi="Arial" w:cs="Arial"/>
+          <w:color w:val="292929"/>
+          <w:sz w:val="20"/>
+          <w:szCs w:val="20"/>
           <w:shd w:val="clear" w:color="auto" w:fill="FFFFFF"/>
         </w:rPr>
         <w:t> </w:t>
@@ -404,8 +405,8 @@
             <w:rStyle w:val="Emphasis"/>
             <w:rFonts w:ascii="Arial" w:hAnsi="Arial" w:cs="Arial"/>
             <w:color w:val="2878BB"/>
-            <w:sz w:val="28"/>
-            <w:szCs w:val="28"/>
+            <w:sz w:val="20"/>
+            <w:szCs w:val="20"/>
             <w:shd w:val="clear" w:color="auto" w:fill="FFFFFF"/>
           </w:rPr>
           <w:t>Achegue-se</w:t>
@@ -415,8 +416,8 @@
             <w:rStyle w:val="Hyperlink"/>
             <w:rFonts w:ascii="Arial" w:hAnsi="Arial" w:cs="Arial"/>
             <w:color w:val="2878BB"/>
-            <w:sz w:val="28"/>
-            <w:szCs w:val="28"/>
+            <w:sz w:val="20"/>
+            <w:szCs w:val="20"/>
             <w:shd w:val="clear" w:color="auto" w:fill="FFFFFF"/>
           </w:rPr>
           <w:t> pág. 19-20 parág. 11</w:t>
@@ -426,66 +427,156 @@
         <w:rPr>
           <w:rFonts w:ascii="Arial" w:hAnsi="Arial" w:cs="Arial"/>
           <w:color w:val="292929"/>
-          <w:sz w:val="28"/>
-          <w:szCs w:val="28"/>
+          <w:sz w:val="20"/>
+          <w:szCs w:val="20"/>
           <w:shd w:val="clear" w:color="auto" w:fill="FFFFFF"/>
         </w:rPr>
         <w:t>)</w:t>
       </w:r>
-    </w:p>
-    <w:p>
-      <w:pPr>
-        <w:spacing w:line="240" w:lineRule="auto"/>
-        <w:jc w:val="both"/>
-        <w:rPr>
-          <w:rFonts w:ascii="Arial" w:hAnsi="Arial" w:cs="Arial"/>
-          <w:b/>
-          <w:bCs/>
-          <w:sz w:val="52"/>
-          <w:szCs w:val="52"/>
-        </w:rPr>
-      </w:pPr>
-      <w:r>
-        <w:rPr>
-          <w:rFonts w:ascii="Arial" w:hAnsi="Arial" w:cs="Arial"/>
-          <w:color w:val="292929"/>
-          <w:sz w:val="28"/>
-          <w:szCs w:val="28"/>
-          <w:shd w:val="clear" w:color="auto" w:fill="FFFFFF"/>
-        </w:rPr>
-        <w:t>Jeová é leal e sempre nos ajuda (</w:t>
-      </w:r>
+      <w:r>
+        <w:rPr>
+          <w:sz w:val="16"/>
+          <w:szCs w:val="16"/>
+        </w:rPr>
+        <w:t xml:space="preserve"> </w:t>
+      </w:r>
+      <w:r>
+        <w:rPr>
+          <w:rFonts w:ascii="Arial" w:hAnsi="Arial" w:cs="Arial"/>
+          <w:color w:val="292929"/>
+          <w:sz w:val="20"/>
+          <w:szCs w:val="20"/>
+          <w:shd w:val="clear" w:color="auto" w:fill="FFFFFF"/>
+        </w:rPr>
+        <w:t>Uma coisa é ler que Deus é “vigoroso em poder”. (Isaías 40:26) Outra bem diferente é ler sobre como ele libertou Israel no mar Vermelho e, daí, sustentou a nação no deserto por 40 anos. Imagine as águas agitadas se abrindo. Tente visualizar a nação — talvez 3 milhões de pessoas — caminhando no leito seco do mar, com as águas estáticas, como enormes paredes, em ambos os lados. (Êxodo 14:21; 15:8) Pense em como Deus cuidou deles no deserto: providenciou que jorrasse água de uma rocha e fez surgir sobre o solo um alimento que parecia sementes brancas. (Êxodo 16:31; Números 20:11) Jeová revelou ali que não somente tem poder, mas que o usa em favor de seu povo. Não é reconfortante saber que as nossas orações ascendem a um Deus poderoso que “é para nós refúgio e força, uma ajuda encontrada prontamente durante aflições”? — Salmo 46:1.</w:t>
+      </w:r>
+    </w:p>
+    <w:p>
+      <w:pPr>
+        <w:spacing w:line="240" w:lineRule="auto"/>
+        <w:ind w:left="567" w:right="707"/>
+        <w:jc w:val="both"/>
+        <w:rPr>
+          <w:rFonts w:ascii="Arial" w:hAnsi="Arial" w:cs="Arial"/>
+          <w:color w:val="292929"/>
+          <w:sz w:val="20"/>
+          <w:szCs w:val="20"/>
+          <w:shd w:val="clear" w:color="auto" w:fill="FFFFFF"/>
+        </w:rPr>
+      </w:pPr>
+    </w:p>
+    <w:p>
+      <w:pPr>
+        <w:spacing w:line="240" w:lineRule="auto"/>
+        <w:jc w:val="both"/>
+        <w:rPr>
+          <w:rFonts w:ascii="Arial" w:hAnsi="Arial" w:cs="Arial"/>
+          <w:color w:val="292929"/>
+          <w:sz w:val="28"/>
+          <w:szCs w:val="28"/>
+          <w:shd w:val="clear" w:color="auto" w:fill="FFFFFF"/>
+        </w:rPr>
+      </w:pPr>
+      <w:r>
+        <w:rPr>
+          <w:rFonts w:ascii="Arial" w:hAnsi="Arial" w:cs="Arial"/>
+          <w:color w:val="292929"/>
+          <w:sz w:val="28"/>
+          <w:szCs w:val="28"/>
+          <w:shd w:val="clear" w:color="auto" w:fill="FFFFFF"/>
+        </w:rPr>
+        <w:t xml:space="preserve">Jeová é leal e sempre nos ajuda </w:t>
+      </w:r>
+    </w:p>
+    <w:p>
+      <w:pPr>
+        <w:spacing w:line="240" w:lineRule="auto"/>
+        <w:jc w:val="both"/>
+        <w:rPr>
+          <w:rFonts w:ascii="Arial" w:hAnsi="Arial" w:cs="Arial"/>
+          <w:color w:val="292929"/>
+          <w:sz w:val="28"/>
+          <w:szCs w:val="28"/>
+          <w:shd w:val="clear" w:color="auto" w:fill="FFFFFF"/>
+        </w:rPr>
+      </w:pPr>
+      <w:r>
+        <w:rPr>
+          <w:rFonts w:ascii="Arial" w:hAnsi="Arial" w:cs="Arial"/>
+          <w:sz w:val="28"/>
+          <w:szCs w:val="28"/>
+          <w:shd w:val="clear" w:color="auto" w:fill="FFFFFF"/>
+        </w:rPr>
+        <w:t>2 Sam. 22:26</w:t>
+      </w:r>
+      <w:r>
+        <w:rPr>
+          <w:rFonts w:ascii="Arial" w:hAnsi="Arial" w:cs="Arial"/>
+          <w:color w:val="292929"/>
+          <w:sz w:val="28"/>
+          <w:szCs w:val="28"/>
+          <w:shd w:val="clear" w:color="auto" w:fill="FFFFFF"/>
+        </w:rPr>
+        <w:t xml:space="preserve"> </w:t>
+      </w:r>
+      <w:r>
+        <w:rPr>
+          <w:rFonts w:ascii="Arial" w:hAnsi="Arial" w:cs="Arial"/>
+          <w:color w:val="292929"/>
+          <w:sz w:val="28"/>
+          <w:szCs w:val="28"/>
+          <w:shd w:val="clear" w:color="auto" w:fill="FFFFFF"/>
+        </w:rPr>
+        <w:t>Com alguém leal, ages com lealdade;</w:t>
+      </w:r>
+      <w:r>
+        <w:rPr>
+          <w:rFonts w:ascii="Arial" w:hAnsi="Arial" w:cs="Arial"/>
+          <w:color w:val="292929"/>
+          <w:sz w:val="28"/>
+          <w:szCs w:val="28"/>
+          <w:shd w:val="clear" w:color="auto" w:fill="FFFFFF"/>
+        </w:rPr>
+        <w:t xml:space="preserve"> </w:t>
+      </w:r>
+      <w:r>
+        <w:rPr>
+          <w:rFonts w:ascii="Arial" w:hAnsi="Arial" w:cs="Arial"/>
+          <w:color w:val="292929"/>
+          <w:sz w:val="28"/>
+          <w:szCs w:val="28"/>
+          <w:shd w:val="clear" w:color="auto" w:fill="FFFFFF"/>
+        </w:rPr>
+        <w:t>Com o homem irrepreensível e valente, ages de modo irrepreensível;+</w:t>
+      </w:r>
+      <w:r>
+        <w:rPr>
+          <w:rFonts w:ascii="Arial" w:hAnsi="Arial" w:cs="Arial"/>
+          <w:color w:val="292929"/>
+          <w:sz w:val="28"/>
+          <w:szCs w:val="28"/>
+          <w:shd w:val="clear" w:color="auto" w:fill="FFFFFF"/>
+        </w:rPr>
+        <w:t> </w:t>
+      </w:r>
+    </w:p>
+    <w:p>
+      <w:pPr>
+        <w:spacing w:line="240" w:lineRule="auto"/>
+        <w:ind w:left="567" w:right="566"/>
+        <w:jc w:val="both"/>
+        <w:rPr>
+          <w:rFonts w:ascii="Arial" w:hAnsi="Arial" w:cs="Arial"/>
+          <w:color w:val="292929"/>
+          <w:shd w:val="clear" w:color="auto" w:fill="FFFFFF"/>
+        </w:rPr>
+      </w:pPr>
       <w:hyperlink r:id="rId5" w:history="1">
-        <w:r>
-          <w:rPr>
-            <w:rStyle w:val="Hyperlink"/>
-            <w:rFonts w:ascii="Arial" w:hAnsi="Arial" w:cs="Arial"/>
-            <w:color w:val="2878BB"/>
-            <w:sz w:val="28"/>
-            <w:szCs w:val="28"/>
-            <w:shd w:val="clear" w:color="auto" w:fill="FFFFFF"/>
-          </w:rPr>
-          <w:t>2 Sam. 22:26</w:t>
-        </w:r>
-      </w:hyperlink>
-      <w:r>
-        <w:rPr>
-          <w:rFonts w:ascii="Arial" w:hAnsi="Arial" w:cs="Arial"/>
-          <w:color w:val="292929"/>
-          <w:sz w:val="28"/>
-          <w:szCs w:val="28"/>
-          <w:shd w:val="clear" w:color="auto" w:fill="FFFFFF"/>
-        </w:rPr>
-        <w:t>; </w:t>
-      </w:r>
-      <w:hyperlink r:id="rId6" w:history="1">
         <w:r>
           <w:rPr>
             <w:rStyle w:val="Emphasis"/>
             <w:rFonts w:ascii="Arial" w:hAnsi="Arial" w:cs="Arial"/>
             <w:color w:val="2878BB"/>
-            <w:sz w:val="28"/>
-            <w:szCs w:val="28"/>
             <w:shd w:val="clear" w:color="auto" w:fill="FFFFFF"/>
           </w:rPr>
           <w:t>Sentinela</w:t>
@@ -495,8 +586,6 @@
             <w:rStyle w:val="Hyperlink"/>
             <w:rFonts w:ascii="Arial" w:hAnsi="Arial" w:cs="Arial"/>
             <w:color w:val="2878BB"/>
-            <w:sz w:val="28"/>
-            <w:szCs w:val="28"/>
             <w:shd w:val="clear" w:color="auto" w:fill="FFFFFF"/>
           </w:rPr>
           <w:t> 01/06/10 pág. 26 parág. 4-6</w:t>
@@ -506,11 +595,125 @@
         <w:rPr>
           <w:rFonts w:ascii="Arial" w:hAnsi="Arial" w:cs="Arial"/>
           <w:color w:val="292929"/>
-          <w:sz w:val="28"/>
-          <w:szCs w:val="28"/>
           <w:shd w:val="clear" w:color="auto" w:fill="FFFFFF"/>
         </w:rPr>
         <w:t>)</w:t>
+      </w:r>
+      <w:r>
+        <w:rPr>
+          <w:sz w:val="18"/>
+          <w:szCs w:val="18"/>
+        </w:rPr>
+        <w:t xml:space="preserve"> </w:t>
+      </w:r>
+      <w:r>
+        <w:rPr>
+          <w:rFonts w:ascii="Arial" w:hAnsi="Arial" w:cs="Arial"/>
+          <w:color w:val="292929"/>
+          <w:shd w:val="clear" w:color="auto" w:fill="FFFFFF"/>
+        </w:rPr>
+        <w:t>Vejamos mais de perto as palavras de Davi. O termo hebraico traduzido “agirás com lealdade” também pode ser traduzido “agirás com benevolência”. A verdadeira lealdade tem suas raízes no amor. Movido por amor, Jeová se apega a quem lhe é leal.*</w:t>
+      </w:r>
+    </w:p>
+    <w:p>
+      <w:pPr>
+        <w:spacing w:line="240" w:lineRule="auto"/>
+        <w:ind w:left="567" w:right="566"/>
+        <w:jc w:val="both"/>
+        <w:rPr>
+          <w:rFonts w:ascii="Arial" w:hAnsi="Arial" w:cs="Arial"/>
+          <w:color w:val="292929"/>
+          <w:shd w:val="clear" w:color="auto" w:fill="FFFFFF"/>
+        </w:rPr>
+      </w:pPr>
+      <w:r>
+        <w:rPr>
+          <w:rFonts w:ascii="Arial" w:hAnsi="Arial" w:cs="Arial"/>
+          <w:color w:val="292929"/>
+          <w:shd w:val="clear" w:color="auto" w:fill="FFFFFF"/>
+        </w:rPr>
+        <w:t>Note também que a lealdade é mais que um sentimento; é uma qualidade ativa, não passiva. Como Davi pôde ver, Jeová age com lealdade. Nas épocas mais difíceis, Jeová agiu em seu favor, protegendo lealmente esse rei fiel e lhe dando orientação. Davi, cheio de gratidão, reconheceu que Jeová o havia livrado “da palma da mão de todos os seus inimigos”. — 2 Samuel 22:1.</w:t>
+      </w:r>
+    </w:p>
+    <w:p>
+      <w:pPr>
+        <w:spacing w:line="240" w:lineRule="auto"/>
+        <w:ind w:left="567" w:right="566"/>
+        <w:jc w:val="both"/>
+        <w:rPr>
+          <w:rFonts w:ascii="Arial" w:hAnsi="Arial" w:cs="Arial"/>
+          <w:color w:val="292929"/>
+          <w:shd w:val="clear" w:color="auto" w:fill="FFFFFF"/>
+        </w:rPr>
+      </w:pPr>
+    </w:p>
+    <w:p>
+      <w:pPr>
+        <w:spacing w:line="240" w:lineRule="auto"/>
+        <w:ind w:left="567" w:right="566"/>
+        <w:jc w:val="both"/>
+        <w:rPr>
+          <w:rFonts w:ascii="Arial" w:hAnsi="Arial" w:cs="Arial"/>
+          <w:color w:val="292929"/>
+          <w:shd w:val="clear" w:color="auto" w:fill="FFFFFF"/>
+        </w:rPr>
+      </w:pPr>
+      <w:r>
+        <w:rPr>
+          <w:rFonts w:ascii="Arial" w:hAnsi="Arial" w:cs="Arial"/>
+          <w:color w:val="292929"/>
+          <w:shd w:val="clear" w:color="auto" w:fill="FFFFFF"/>
+        </w:rPr>
+        <w:t>O que aprendemos das palavras de Davi? Jeová não é indeciso e não muda. (Tiago 1:17) Ele se apega a seus padrões e sempre é fiel às suas promessas. Num outro salmo, Davi escreveu: “Jeová . . . não abandonará aqueles que lhe são leais.” — Salmo 37:28.</w:t>
+      </w:r>
+    </w:p>
+    <w:p>
+      <w:pPr>
+        <w:spacing w:line="240" w:lineRule="auto"/>
+        <w:jc w:val="both"/>
+        <w:rPr>
+          <w:rFonts w:ascii="Arial" w:hAnsi="Arial" w:cs="Arial"/>
+          <w:color w:val="292929"/>
+          <w:sz w:val="28"/>
+          <w:szCs w:val="28"/>
+          <w:shd w:val="clear" w:color="auto" w:fill="FFFFFF"/>
+        </w:rPr>
+      </w:pPr>
+    </w:p>
+    <w:p>
+      <w:pPr>
+        <w:spacing w:line="240" w:lineRule="auto"/>
+        <w:jc w:val="both"/>
+        <w:rPr>
+          <w:rFonts w:ascii="Arial" w:hAnsi="Arial" w:cs="Arial"/>
+          <w:color w:val="292929"/>
+          <w:sz w:val="28"/>
+          <w:szCs w:val="28"/>
+          <w:shd w:val="clear" w:color="auto" w:fill="FFFFFF"/>
+        </w:rPr>
+      </w:pPr>
+    </w:p>
+    <w:p>
+      <w:pPr>
+        <w:spacing w:line="240" w:lineRule="auto"/>
+        <w:jc w:val="both"/>
+        <w:rPr>
+          <w:rFonts w:ascii="Arial" w:hAnsi="Arial" w:cs="Arial"/>
+          <w:b/>
+          <w:bCs/>
+          <w:sz w:val="52"/>
+          <w:szCs w:val="52"/>
+        </w:rPr>
+      </w:pPr>
+      <w:r>
+        <w:rPr>
+          <w:rFonts w:ascii="Arial" w:hAnsi="Arial" w:cs="Arial"/>
+          <w:color w:val="292929"/>
+          <w:sz w:val="28"/>
+          <w:szCs w:val="28"/>
+          <w:shd w:val="clear" w:color="auto" w:fill="FFFFFF"/>
+        </w:rPr>
+        <w:t>fg</w:t>
       </w:r>
     </w:p>
     <w:sectPr>

</xml_diff>